<commit_message>
update docs and code optimization
</commit_message>
<xml_diff>
--- a/docs/UCLA.docx
+++ b/docs/UCLA.docx
@@ -838,7 +838,7 @@
         <w:rPr/>
         <w:drawing>
           <wp:inline distB="114300" distT="114300" distL="114300" distR="114300">
-            <wp:extent cx="5734050" cy="5562600"/>
+            <wp:extent cx="5734050" cy="5511800"/>
             <wp:effectExtent b="0" l="0" r="0" t="0"/>
             <wp:docPr id="1" name="image1.png"/>
             <a:graphic>
@@ -858,7 +858,7 @@
                   <pic:spPr>
                     <a:xfrm>
                       <a:off x="0" y="0"/>
-                      <a:ext cx="5734050" cy="5562600"/>
+                      <a:ext cx="5734050" cy="5511800"/>
                     </a:xfrm>
                     <a:prstGeom prst="rect"/>
                     <a:ln/>

</xml_diff>